<commit_message>
add collection workspace link to doc file
</commit_message>
<xml_diff>
--- a/Phase 2/Phase2_IS S7&8_Phase1_20200234_20201038_20201061_20200501_SDS Document.docx
+++ b/Phase 2/Phase2_IS S7&8_Phase1_20200234_20201038_20201061_20200501_SDS Document.docx
@@ -642,6 +642,14 @@
     <w:bookmarkStart w:id="0" w:name="_Toc123431443" w:displacedByCustomXml="next"/>
     <w:sdt>
       <w:sdtPr>
+        <w:rPr>
+          <w:rFonts w:asciiTheme="minorHAnsi" w:eastAsiaTheme="minorHAnsi" w:hAnsiTheme="minorHAnsi" w:cstheme="minorBidi"/>
+          <w:b w:val="0"/>
+          <w:bCs w:val="0"/>
+          <w:color w:val="auto"/>
+          <w:sz w:val="22"/>
+          <w:szCs w:val="22"/>
+        </w:rPr>
         <w:id w:val="-1896965014"/>
         <w:docPartObj>
           <w:docPartGallery w:val="Table of Contents"/>
@@ -650,11 +658,7 @@
       </w:sdtPr>
       <w:sdtEndPr>
         <w:rPr>
-          <w:rFonts w:asciiTheme="minorHAnsi" w:eastAsiaTheme="minorHAnsi" w:hAnsiTheme="minorHAnsi" w:cstheme="minorBidi"/>
           <w:noProof/>
-          <w:color w:val="auto"/>
-          <w:sz w:val="22"/>
-          <w:szCs w:val="22"/>
         </w:rPr>
       </w:sdtEndPr>
       <w:sdtContent>
@@ -1363,27 +1367,59 @@
           <w:b/>
           <w:bCs/>
         </w:rPr>
-        <w:t xml:space="preserve">or use drawio </w:t>
-      </w:r>
+        <w:t xml:space="preserve">or use </w:t>
+      </w:r>
+      <w:proofErr w:type="spellStart"/>
       <w:r>
         <w:rPr>
           <w:b/>
           <w:bCs/>
         </w:rPr>
-        <w:t>with .png image</w:t>
-      </w:r>
+        <w:t>drawio</w:t>
+      </w:r>
+      <w:proofErr w:type="spellEnd"/>
       <w:r>
         <w:rPr>
           <w:b/>
           <w:bCs/>
         </w:rPr>
-        <w:t xml:space="preserve"> in the f</w:t>
+        <w:t xml:space="preserve"> </w:t>
       </w:r>
       <w:r>
         <w:rPr>
           <w:b/>
           <w:bCs/>
         </w:rPr>
+        <w:t>with .</w:t>
+      </w:r>
+      <w:proofErr w:type="spellStart"/>
+      <w:r>
+        <w:rPr>
+          <w:b/>
+          <w:bCs/>
+        </w:rPr>
+        <w:t>png</w:t>
+      </w:r>
+      <w:proofErr w:type="spellEnd"/>
+      <w:r>
+        <w:rPr>
+          <w:b/>
+          <w:bCs/>
+        </w:rPr>
+        <w:t xml:space="preserve"> image</w:t>
+      </w:r>
+      <w:r>
+        <w:rPr>
+          <w:b/>
+          <w:bCs/>
+        </w:rPr>
+        <w:t xml:space="preserve"> in the f</w:t>
+      </w:r>
+      <w:r>
+        <w:rPr>
+          <w:b/>
+          <w:bCs/>
+        </w:rPr>
         <w:t>older.</w:t>
       </w:r>
     </w:p>
@@ -1400,14 +1436,14 @@
         <w:pStyle w:val="Heading1"/>
       </w:pPr>
       <w:bookmarkStart w:id="5" w:name="_Toc123431445"/>
-      <w:bookmarkStart w:id="6" w:name="_Toc413612095"/>
-      <w:bookmarkStart w:id="7" w:name="_Toc414459281"/>
-      <w:bookmarkStart w:id="8" w:name="_Toc123492890"/>
+      <w:bookmarkStart w:id="6" w:name="_Toc123492890"/>
+      <w:bookmarkStart w:id="7" w:name="_Toc413612095"/>
+      <w:bookmarkStart w:id="8" w:name="_Toc414459281"/>
       <w:r>
         <w:t>Class diagram Explanation</w:t>
       </w:r>
       <w:bookmarkEnd w:id="5"/>
-      <w:bookmarkEnd w:id="8"/>
+      <w:bookmarkEnd w:id="6"/>
     </w:p>
     <w:p>
       <w:pPr>
@@ -1431,9 +1467,35 @@
       <w:r>
         <w:t xml:space="preserve">Classes: </w:t>
       </w:r>
-      <w:r>
-        <w:t>ServiceProvider concrete classes, UserAccounts, refundsRequestsModel and ServiceList</w:t>
-      </w:r>
+      <w:proofErr w:type="spellStart"/>
+      <w:r>
+        <w:t>ServiceProvider</w:t>
+      </w:r>
+      <w:proofErr w:type="spellEnd"/>
+      <w:r>
+        <w:t xml:space="preserve"> concrete classes, </w:t>
+      </w:r>
+      <w:proofErr w:type="spellStart"/>
+      <w:r>
+        <w:t>UserAccounts</w:t>
+      </w:r>
+      <w:proofErr w:type="spellEnd"/>
+      <w:r>
+        <w:t xml:space="preserve">, </w:t>
+      </w:r>
+      <w:proofErr w:type="spellStart"/>
+      <w:r>
+        <w:t>refundsRequestsModel</w:t>
+      </w:r>
+      <w:proofErr w:type="spellEnd"/>
+      <w:r>
+        <w:t xml:space="preserve"> and </w:t>
+      </w:r>
+      <w:proofErr w:type="spellStart"/>
+      <w:r>
+        <w:t>ServiceList</w:t>
+      </w:r>
+      <w:proofErr w:type="spellEnd"/>
     </w:p>
     <w:p>
       <w:pPr>
@@ -1453,13 +1515,127 @@
     </w:p>
     <w:p>
       <w:r>
-        <w:t>Classes: PaymentFactory, FundsFactory, CheckDiscountFactory, SearchFactory, RefundRequestFactory, SignFactory, DiscountFactory, ManageRefundsFactory, TransactionFactory and ServiceFactory</w:t>
-      </w:r>
+        <w:t xml:space="preserve">Classes: </w:t>
+      </w:r>
+      <w:proofErr w:type="spellStart"/>
+      <w:r>
+        <w:t>PaymentFactory</w:t>
+      </w:r>
+      <w:proofErr w:type="spellEnd"/>
+      <w:r>
+        <w:t xml:space="preserve">, </w:t>
+      </w:r>
+      <w:proofErr w:type="spellStart"/>
+      <w:r>
+        <w:t>FundsFactory</w:t>
+      </w:r>
+      <w:proofErr w:type="spellEnd"/>
+      <w:r>
+        <w:t xml:space="preserve">, </w:t>
+      </w:r>
+      <w:proofErr w:type="spellStart"/>
+      <w:r>
+        <w:t>CheckDiscountFactory</w:t>
+      </w:r>
+      <w:proofErr w:type="spellEnd"/>
+      <w:r>
+        <w:t xml:space="preserve">, </w:t>
+      </w:r>
+      <w:proofErr w:type="spellStart"/>
+      <w:r>
+        <w:t>SearchFactory</w:t>
+      </w:r>
+      <w:proofErr w:type="spellEnd"/>
+      <w:r>
+        <w:t xml:space="preserve">, </w:t>
+      </w:r>
+      <w:proofErr w:type="spellStart"/>
+      <w:r>
+        <w:t>RefundRequestFactory</w:t>
+      </w:r>
+      <w:proofErr w:type="spellEnd"/>
+      <w:r>
+        <w:t xml:space="preserve">, </w:t>
+      </w:r>
+      <w:proofErr w:type="spellStart"/>
+      <w:r>
+        <w:t>SignFactory</w:t>
+      </w:r>
+      <w:proofErr w:type="spellEnd"/>
+      <w:r>
+        <w:t xml:space="preserve">, </w:t>
+      </w:r>
+      <w:proofErr w:type="spellStart"/>
+      <w:r>
+        <w:t>DiscountFactory</w:t>
+      </w:r>
+      <w:proofErr w:type="spellEnd"/>
+      <w:r>
+        <w:t xml:space="preserve">, </w:t>
+      </w:r>
+      <w:proofErr w:type="spellStart"/>
+      <w:r>
+        <w:t>ManageRefundsFactory</w:t>
+      </w:r>
+      <w:proofErr w:type="spellEnd"/>
+      <w:r>
+        <w:t xml:space="preserve">, </w:t>
+      </w:r>
+      <w:proofErr w:type="spellStart"/>
+      <w:r>
+        <w:t>TransactionFactory</w:t>
+      </w:r>
+      <w:proofErr w:type="spellEnd"/>
+      <w:r>
+        <w:t xml:space="preserve"> and </w:t>
+      </w:r>
+      <w:proofErr w:type="spellStart"/>
+      <w:r>
+        <w:t>ServiceFactory</w:t>
+      </w:r>
+      <w:proofErr w:type="spellEnd"/>
     </w:p>
     <w:p>
       <w:r>
-        <w:t>Classes: (interface class): ServiceProviderFactory, (Concrete classes): LandlineFactory, MobileFactory, InternetFactory and DonationFactory</w:t>
-      </w:r>
+        <w:t xml:space="preserve">Classes: (interface class): </w:t>
+      </w:r>
+      <w:proofErr w:type="spellStart"/>
+      <w:r>
+        <w:t>ServiceProviderFactory</w:t>
+      </w:r>
+      <w:proofErr w:type="spellEnd"/>
+      <w:r>
+        <w:t xml:space="preserve">, (Concrete classes): </w:t>
+      </w:r>
+      <w:proofErr w:type="spellStart"/>
+      <w:r>
+        <w:t>LandlineFactory</w:t>
+      </w:r>
+      <w:proofErr w:type="spellEnd"/>
+      <w:r>
+        <w:t xml:space="preserve">, </w:t>
+      </w:r>
+      <w:proofErr w:type="spellStart"/>
+      <w:r>
+        <w:t>MobileFactory</w:t>
+      </w:r>
+      <w:proofErr w:type="spellEnd"/>
+      <w:r>
+        <w:t xml:space="preserve">, </w:t>
+      </w:r>
+      <w:proofErr w:type="spellStart"/>
+      <w:r>
+        <w:t>InternetFactory</w:t>
+      </w:r>
+      <w:proofErr w:type="spellEnd"/>
+      <w:r>
+        <w:t xml:space="preserve"> and </w:t>
+      </w:r>
+      <w:proofErr w:type="spellStart"/>
+      <w:r>
+        <w:t>DonationFactory</w:t>
+      </w:r>
+      <w:proofErr w:type="spellEnd"/>
     </w:p>
     <w:p>
       <w:pPr>
@@ -1503,11 +1679,101 @@
         <w:t xml:space="preserve">Classes (the name of abstract/interface classes):  </w:t>
       </w:r>
       <w:r>
-        <w:t>Authentication, CheckUser, IFunds, PaymentWay, IPayment, IDiscountChecker, IRefund, IRefundHandler, DiscountHandler, Discount, ServiceProvider, ProviderHandler, ServiceProviderFactory, IServiceHandler</w:t>
-      </w:r>
-      <w:r>
-        <w:t xml:space="preserve"> and ITransaction</w:t>
-      </w:r>
+        <w:t xml:space="preserve">Authentication, CheckUser, </w:t>
+      </w:r>
+      <w:proofErr w:type="spellStart"/>
+      <w:r>
+        <w:t>IFunds</w:t>
+      </w:r>
+      <w:proofErr w:type="spellEnd"/>
+      <w:r>
+        <w:t xml:space="preserve">, </w:t>
+      </w:r>
+      <w:proofErr w:type="spellStart"/>
+      <w:r>
+        <w:t>PaymentWay</w:t>
+      </w:r>
+      <w:proofErr w:type="spellEnd"/>
+      <w:r>
+        <w:t xml:space="preserve">, </w:t>
+      </w:r>
+      <w:proofErr w:type="spellStart"/>
+      <w:r>
+        <w:t>IPayment</w:t>
+      </w:r>
+      <w:proofErr w:type="spellEnd"/>
+      <w:r>
+        <w:t xml:space="preserve">, </w:t>
+      </w:r>
+      <w:proofErr w:type="spellStart"/>
+      <w:r>
+        <w:t>IDiscountChecker</w:t>
+      </w:r>
+      <w:proofErr w:type="spellEnd"/>
+      <w:r>
+        <w:t xml:space="preserve">, </w:t>
+      </w:r>
+      <w:proofErr w:type="spellStart"/>
+      <w:r>
+        <w:t>IRefund</w:t>
+      </w:r>
+      <w:proofErr w:type="spellEnd"/>
+      <w:r>
+        <w:t xml:space="preserve">, </w:t>
+      </w:r>
+      <w:proofErr w:type="spellStart"/>
+      <w:r>
+        <w:t>IRefundHandler</w:t>
+      </w:r>
+      <w:proofErr w:type="spellEnd"/>
+      <w:r>
+        <w:t xml:space="preserve">, </w:t>
+      </w:r>
+      <w:proofErr w:type="spellStart"/>
+      <w:r>
+        <w:t>DiscountHandler</w:t>
+      </w:r>
+      <w:proofErr w:type="spellEnd"/>
+      <w:r>
+        <w:t xml:space="preserve">, Discount, </w:t>
+      </w:r>
+      <w:proofErr w:type="spellStart"/>
+      <w:r>
+        <w:t>ServiceProvider</w:t>
+      </w:r>
+      <w:proofErr w:type="spellEnd"/>
+      <w:r>
+        <w:t xml:space="preserve">, </w:t>
+      </w:r>
+      <w:proofErr w:type="spellStart"/>
+      <w:r>
+        <w:t>ProviderHandler</w:t>
+      </w:r>
+      <w:proofErr w:type="spellEnd"/>
+      <w:r>
+        <w:t xml:space="preserve">, </w:t>
+      </w:r>
+      <w:proofErr w:type="spellStart"/>
+      <w:r>
+        <w:t>ServiceProviderFactory</w:t>
+      </w:r>
+      <w:proofErr w:type="spellEnd"/>
+      <w:r>
+        <w:t xml:space="preserve">, </w:t>
+      </w:r>
+      <w:proofErr w:type="spellStart"/>
+      <w:r>
+        <w:t>IServiceHandler</w:t>
+      </w:r>
+      <w:proofErr w:type="spellEnd"/>
+      <w:r>
+        <w:t xml:space="preserve"> and </w:t>
+      </w:r>
+      <w:proofErr w:type="spellStart"/>
+      <w:r>
+        <w:t>ITransaction</w:t>
+      </w:r>
+      <w:proofErr w:type="spellEnd"/>
     </w:p>
     <w:p>
       <w:pPr>
@@ -2159,8 +2425,8 @@
       </w:pPr>
       <w:bookmarkStart w:id="11" w:name="_Toc123431447"/>
       <w:bookmarkStart w:id="12" w:name="_Toc123492892"/>
-      <w:bookmarkEnd w:id="6"/>
       <w:bookmarkEnd w:id="7"/>
+      <w:bookmarkEnd w:id="8"/>
       <w:r>
         <w:t>Requirements Exposure as Web Service API</w:t>
       </w:r>
@@ -2230,21 +2496,41 @@
         </w:rPr>
         <w:t>check “</w:t>
       </w:r>
+      <w:proofErr w:type="spellStart"/>
       <w:r>
         <w:rPr>
           <w:rFonts w:asciiTheme="minorBidi" w:hAnsiTheme="minorBidi"/>
           <w:sz w:val="24"/>
           <w:szCs w:val="24"/>
         </w:rPr>
-        <w:t>SoftwareProject.postman_collection</w:t>
-      </w:r>
+        <w:t>SoftwareProject.postman_</w:t>
+      </w:r>
+      <w:proofErr w:type="gramStart"/>
       <w:r>
         <w:rPr>
           <w:rFonts w:asciiTheme="minorBidi" w:hAnsiTheme="minorBidi"/>
           <w:sz w:val="24"/>
           <w:szCs w:val="24"/>
         </w:rPr>
-        <w:t>,json” file</w:t>
+        <w:t>collection</w:t>
+      </w:r>
+      <w:r>
+        <w:rPr>
+          <w:rFonts w:asciiTheme="minorBidi" w:hAnsiTheme="minorBidi"/>
+          <w:sz w:val="24"/>
+          <w:szCs w:val="24"/>
+        </w:rPr>
+        <w:t>,json</w:t>
+      </w:r>
+      <w:proofErr w:type="spellEnd"/>
+      <w:proofErr w:type="gramEnd"/>
+      <w:r>
+        <w:rPr>
+          <w:rFonts w:asciiTheme="minorBidi" w:hAnsiTheme="minorBidi"/>
+          <w:sz w:val="24"/>
+          <w:szCs w:val="24"/>
+        </w:rPr>
+        <w:t>” file</w:t>
       </w:r>
     </w:p>
     <w:p>
@@ -2271,7 +2557,7 @@
             <w:sz w:val="24"/>
             <w:szCs w:val="24"/>
           </w:rPr>
-          <w:t>https://app.getpostman.com/join-team?invite_code=c8711b19a36edb0a0e50827f50caad8a</w:t>
+          <w:t>https://www.postman.com/galactic-eclipse-776753/workspace/my-workspace/collection/25136978-18cd5403-cf9a-46e8-afc8-a56d764ebfad?action=share&amp;creator=25136978</w:t>
         </w:r>
       </w:hyperlink>
       <w:r>
@@ -2282,16 +2568,6 @@
         </w:rPr>
         <w:t xml:space="preserve"> </w:t>
       </w:r>
-    </w:p>
-    <w:p>
-      <w:pPr>
-        <w:rPr>
-          <w:rFonts w:asciiTheme="minorBidi" w:hAnsiTheme="minorBidi"/>
-          <w:color w:val="FF0000"/>
-          <w:sz w:val="24"/>
-          <w:szCs w:val="24"/>
-        </w:rPr>
-      </w:pPr>
     </w:p>
     <w:p>
       <w:pPr>
@@ -2498,7 +2774,15 @@
           </w:p>
           <w:p>
             <w:r>
-              <w:t>    "email":"user",</w:t>
+              <w:t>    "</w:t>
+            </w:r>
+            <w:proofErr w:type="spellStart"/>
+            <w:r>
+              <w:t>email":"user</w:t>
+            </w:r>
+            <w:proofErr w:type="spellEnd"/>
+            <w:r>
+              <w:t>",</w:t>
             </w:r>
           </w:p>
           <w:p>
@@ -2660,9 +2944,11 @@
             <w:r>
               <w:t>    "username":"</w:t>
             </w:r>
+            <w:proofErr w:type="spellStart"/>
             <w:r>
               <w:t>ahmed</w:t>
             </w:r>
+            <w:proofErr w:type="spellEnd"/>
             <w:r>
               <w:t>",</w:t>
             </w:r>
@@ -2671,9 +2957,11 @@
             <w:r>
               <w:t>    "email":"</w:t>
             </w:r>
+            <w:proofErr w:type="spellStart"/>
             <w:r>
               <w:t>ahmed</w:t>
             </w:r>
+            <w:proofErr w:type="spellEnd"/>
             <w:r>
               <w:t>",</w:t>
             </w:r>
@@ -2725,11 +3013,16 @@
           </w:p>
           <w:p>
             <w:r>
-              <w:t>    "email":"</w:t>
+              <w:t>    "</w:t>
+            </w:r>
+            <w:proofErr w:type="spellStart"/>
+            <w:r>
+              <w:t>email":"</w:t>
             </w:r>
             <w:r>
               <w:t>admin</w:t>
             </w:r>
+            <w:proofErr w:type="spellEnd"/>
             <w:r>
               <w:t>",</w:t>
             </w:r>
@@ -2879,7 +3172,31 @@
           <w:p>
             <w:r>
               <w:lastRenderedPageBreak/>
-              <w:t xml:space="preserve">{name} = vodafone, etisalat, we, orange, ngo, school, </w:t>
+              <w:t xml:space="preserve">{name} = </w:t>
+            </w:r>
+            <w:proofErr w:type="spellStart"/>
+            <w:r>
+              <w:t>vodafone</w:t>
+            </w:r>
+            <w:proofErr w:type="spellEnd"/>
+            <w:r>
+              <w:t xml:space="preserve">, </w:t>
+            </w:r>
+            <w:proofErr w:type="spellStart"/>
+            <w:r>
+              <w:t>etisalat</w:t>
+            </w:r>
+            <w:proofErr w:type="spellEnd"/>
+            <w:r>
+              <w:t xml:space="preserve">, we, orange, </w:t>
+            </w:r>
+            <w:proofErr w:type="spellStart"/>
+            <w:r>
+              <w:t>ngo</w:t>
+            </w:r>
+            <w:proofErr w:type="spellEnd"/>
+            <w:r>
+              <w:t xml:space="preserve">, school, </w:t>
             </w:r>
             <w:r>
               <w:t>cancer-</w:t>
@@ -3004,7 +3321,15 @@
           </w:p>
           <w:p>
             <w:r>
-              <w:t>    "name":"school",</w:t>
+              <w:t>    "</w:t>
+            </w:r>
+            <w:proofErr w:type="spellStart"/>
+            <w:r>
+              <w:t>name":"school</w:t>
+            </w:r>
+            <w:proofErr w:type="spellEnd"/>
+            <w:r>
+              <w:t>",</w:t>
             </w:r>
           </w:p>
           <w:p>
@@ -3237,6 +3562,7 @@
           </w:tcPr>
           <w:p>
             <w:r>
+              <w:lastRenderedPageBreak/>
               <w:t>The user can ask for a refund for any complete transaction to any given service. The refund request will be issued by the user and sent to the admin.</w:t>
             </w:r>
           </w:p>
@@ -3394,7 +3720,15 @@
           </w:p>
           <w:p>
             <w:r>
-              <w:t>    "service-name":</w:t>
+              <w:t>    "</w:t>
+            </w:r>
+            <w:proofErr w:type="gramStart"/>
+            <w:r>
+              <w:t>service</w:t>
+            </w:r>
+            <w:proofErr w:type="gramEnd"/>
+            <w:r>
+              <w:t>-name":</w:t>
             </w:r>
             <w:r>
               <w:t xml:space="preserve"> </w:t>
@@ -3531,8 +3865,13 @@
           </w:p>
           <w:p>
             <w:r>
-              <w:t>    "credit-card-info":{</w:t>
-            </w:r>
+              <w:t>    "credit-card-info</w:t>
+            </w:r>
+            <w:proofErr w:type="gramStart"/>
+            <w:r>
+              <w:t>":{</w:t>
+            </w:r>
+            <w:proofErr w:type="gramEnd"/>
           </w:p>
           <w:p>
             <w:r>
@@ -3564,6 +3903,7 @@
           </w:tcPr>
           <w:p>
             <w:r>
+              <w:lastRenderedPageBreak/>
               <w:t xml:space="preserve">The user should be able to check any discount for any service in the system. </w:t>
             </w:r>
           </w:p>
@@ -3642,7 +3982,15 @@
           </w:p>
           <w:p>
             <w:r>
-              <w:t>GET /user/get-discount-list/vodafone-internet</w:t>
+              <w:t>GET /user/get-discount-list/</w:t>
+            </w:r>
+            <w:proofErr w:type="spellStart"/>
+            <w:r>
+              <w:t>vodafone</w:t>
+            </w:r>
+            <w:proofErr w:type="spellEnd"/>
+            <w:r>
+              <w:t>-internet</w:t>
             </w:r>
           </w:p>
           <w:p>
@@ -3783,17 +4131,49 @@
           </w:p>
           <w:p>
             <w:r>
-              <w:t>    "type":"specific",</w:t>
-            </w:r>
-          </w:p>
-          <w:p>
-            <w:r>
-              <w:t>    "service-name":"vodafone internet",</w:t>
-            </w:r>
-          </w:p>
-          <w:p>
-            <w:r>
-              <w:t>    "discount-percentage":"10"</w:t>
+              <w:t>    "</w:t>
+            </w:r>
+            <w:proofErr w:type="spellStart"/>
+            <w:r>
+              <w:t>type":"specific</w:t>
+            </w:r>
+            <w:proofErr w:type="spellEnd"/>
+            <w:r>
+              <w:t>",</w:t>
+            </w:r>
+          </w:p>
+          <w:p>
+            <w:r>
+              <w:t>    "</w:t>
+            </w:r>
+            <w:proofErr w:type="gramStart"/>
+            <w:r>
+              <w:t>service</w:t>
+            </w:r>
+            <w:proofErr w:type="gramEnd"/>
+            <w:r>
+              <w:t>-name":"</w:t>
+            </w:r>
+            <w:proofErr w:type="spellStart"/>
+            <w:r>
+              <w:t>vodafone</w:t>
+            </w:r>
+            <w:proofErr w:type="spellEnd"/>
+            <w:r>
+              <w:t> internet",</w:t>
+            </w:r>
+          </w:p>
+          <w:p>
+            <w:r>
+              <w:t>    "</w:t>
+            </w:r>
+            <w:proofErr w:type="gramStart"/>
+            <w:r>
+              <w:t>discount</w:t>
+            </w:r>
+            <w:proofErr w:type="gramEnd"/>
+            <w:r>
+              <w:t>-percentage":"10"</w:t>
             </w:r>
           </w:p>
           <w:p>
@@ -3827,17 +4207,41 @@
           </w:p>
           <w:p>
             <w:r>
-              <w:t>    "type":"overall",</w:t>
-            </w:r>
-          </w:p>
-          <w:p>
-            <w:r>
-              <w:t>    "transaction-number":"10",</w:t>
-            </w:r>
-          </w:p>
-          <w:p>
-            <w:r>
-              <w:t>    "discount-percentage":"10"</w:t>
+              <w:t>    "</w:t>
+            </w:r>
+            <w:proofErr w:type="spellStart"/>
+            <w:r>
+              <w:t>type":"overall</w:t>
+            </w:r>
+            <w:proofErr w:type="spellEnd"/>
+            <w:r>
+              <w:t>",</w:t>
+            </w:r>
+          </w:p>
+          <w:p>
+            <w:r>
+              <w:t>    "</w:t>
+            </w:r>
+            <w:proofErr w:type="gramStart"/>
+            <w:r>
+              <w:t>transaction</w:t>
+            </w:r>
+            <w:proofErr w:type="gramEnd"/>
+            <w:r>
+              <w:t>-number":"10",</w:t>
+            </w:r>
+          </w:p>
+          <w:p>
+            <w:r>
+              <w:t>    "</w:t>
+            </w:r>
+            <w:proofErr w:type="gramStart"/>
+            <w:r>
+              <w:t>discount</w:t>
+            </w:r>
+            <w:proofErr w:type="gramEnd"/>
+            <w:r>
+              <w:t>-percentage":"10"</w:t>
             </w:r>
           </w:p>
           <w:p>
@@ -4046,7 +4450,15 @@
           </w:p>
           <w:p>
             <w:r>
-              <w:t>    "status":"accepted"</w:t>
+              <w:t>    "</w:t>
+            </w:r>
+            <w:proofErr w:type="spellStart"/>
+            <w:r>
+              <w:t>status":"accepted</w:t>
+            </w:r>
+            <w:proofErr w:type="spellEnd"/>
+            <w:r>
+              <w:t>"</w:t>
             </w:r>
           </w:p>
           <w:p>
@@ -4070,8 +4482,13 @@
       </w:pPr>
       <w:bookmarkStart w:id="19" w:name="_Toc123431451"/>
       <w:bookmarkStart w:id="20" w:name="_Toc123492896"/>
-      <w:r>
-        <w:t>Github repository link</w:t>
+      <w:proofErr w:type="spellStart"/>
+      <w:r>
+        <w:t>Github</w:t>
+      </w:r>
+      <w:proofErr w:type="spellEnd"/>
+      <w:r>
+        <w:t xml:space="preserve"> repository link</w:t>
       </w:r>
       <w:bookmarkEnd w:id="19"/>
       <w:bookmarkEnd w:id="20"/>
@@ -4495,7 +4912,29 @@
         <w:szCs w:val="40"/>
         <w:highlight w:val="black"/>
       </w:rPr>
-      <w:t>Team Name, Proj Name</w:t>
+      <w:t xml:space="preserve">Team Name, </w:t>
+    </w:r>
+    <w:proofErr w:type="spellStart"/>
+    <w:r>
+      <w:rPr>
+        <w:rFonts w:asciiTheme="majorHAnsi" w:hAnsiTheme="majorHAnsi"/>
+        <w:color w:val="FF0000"/>
+        <w:sz w:val="40"/>
+        <w:szCs w:val="40"/>
+        <w:highlight w:val="black"/>
+      </w:rPr>
+      <w:t>Proj</w:t>
+    </w:r>
+    <w:proofErr w:type="spellEnd"/>
+    <w:r>
+      <w:rPr>
+        <w:rFonts w:asciiTheme="majorHAnsi" w:hAnsiTheme="majorHAnsi"/>
+        <w:color w:val="FF0000"/>
+        <w:sz w:val="40"/>
+        <w:szCs w:val="40"/>
+        <w:highlight w:val="black"/>
+      </w:rPr>
+      <w:t xml:space="preserve"> Name</w:t>
     </w:r>
   </w:p>
   <w:p>

</xml_diff>